<commit_message>
prep for future weeks
</commit_message>
<xml_diff>
--- a/FutureGroupGuides/All In - Week 3.docx
+++ b/FutureGroupGuides/All In - Week 3.docx
@@ -13,8 +13,6 @@
           <w:szCs w:val="24"/>
         </w:rPr>
       </w:pPr>
-      <w:bookmarkStart w:id="0" w:name="_GoBack"/>
-      <w:bookmarkEnd w:id="0"/>
       <w:r>
         <w:rPr>
           <w:rFonts w:ascii="Arial" w:hAnsi="Arial" w:cs="Arial"/>
@@ -95,6 +93,8 @@
           <w:szCs w:val="24"/>
         </w:rPr>
       </w:pPr>
+      <w:bookmarkStart w:id="0" w:name="_GoBack"/>
+      <w:bookmarkEnd w:id="0"/>
       <w:r>
         <w:rPr>
           <w:rFonts w:ascii="Arial" w:hAnsi="Arial" w:cs="Arial"/>
@@ -135,7 +135,7 @@
           <w:sz w:val="24"/>
           <w:szCs w:val="24"/>
         </w:rPr>
-        <w:t>2</w:t>
+        <w:t>3</w:t>
       </w:r>
       <w:r>
         <w:rPr>
@@ -175,7 +175,7 @@
           <w:sz w:val="24"/>
           <w:szCs w:val="24"/>
         </w:rPr>
-        <w:t>The Word</w:t>
+        <w:t>Breaking of Bread</w:t>
       </w:r>
     </w:p>
     <w:p>
@@ -218,7 +218,23 @@
           <w:sz w:val="20"/>
           <w:szCs w:val="20"/>
         </w:rPr>
-        <w:t>How have you grown in your prayer life this past week?</w:t>
+        <w:t xml:space="preserve">Have you read the </w:t>
+      </w:r>
+      <w:r>
+        <w:rPr>
+          <w:rFonts w:ascii="Arial" w:hAnsi="Arial" w:cs="Arial"/>
+          <w:sz w:val="20"/>
+          <w:szCs w:val="20"/>
+        </w:rPr>
+        <w:t>W</w:t>
+      </w:r>
+      <w:r>
+        <w:rPr>
+          <w:rFonts w:ascii="Arial" w:hAnsi="Arial" w:cs="Arial"/>
+          <w:sz w:val="20"/>
+          <w:szCs w:val="20"/>
+        </w:rPr>
+        <w:t>ord more this past week?</w:t>
       </w:r>
     </w:p>
     <w:p>
@@ -240,7 +256,7 @@
           <w:sz w:val="20"/>
           <w:szCs w:val="20"/>
         </w:rPr>
-        <w:t>Did you pray for somebody else this week?</w:t>
+        <w:t>How has it made you feel?</w:t>
       </w:r>
     </w:p>
     <w:p>
@@ -278,7 +294,7 @@
           <w:sz w:val="20"/>
           <w:szCs w:val="20"/>
         </w:rPr>
-        <w:t xml:space="preserve">If you’re being honest, how often do you </w:t>
+        <w:t xml:space="preserve">How many of you when you have dinner at night </w:t>
       </w:r>
       <w:proofErr w:type="gramStart"/>
       <w:r>
@@ -287,7 +303,7 @@
           <w:sz w:val="20"/>
           <w:szCs w:val="20"/>
         </w:rPr>
-        <w:t>actually read</w:t>
+        <w:t>actually sit</w:t>
       </w:r>
       <w:proofErr w:type="gramEnd"/>
       <w:r>
@@ -296,25 +312,7 @@
           <w:sz w:val="20"/>
           <w:szCs w:val="20"/>
         </w:rPr>
-        <w:t xml:space="preserve"> the Bible? That could be doing a devotion, listening to the audio Bible, or </w:t>
-      </w:r>
-      <w:proofErr w:type="gramStart"/>
-      <w:r>
-        <w:rPr>
-          <w:rFonts w:ascii="Arial" w:hAnsi="Arial" w:cs="Arial"/>
-          <w:sz w:val="20"/>
-          <w:szCs w:val="20"/>
-        </w:rPr>
-        <w:t>actually sitting</w:t>
-      </w:r>
-      <w:proofErr w:type="gramEnd"/>
-      <w:r>
-        <w:rPr>
-          <w:rFonts w:ascii="Arial" w:hAnsi="Arial" w:cs="Arial"/>
-          <w:sz w:val="20"/>
-          <w:szCs w:val="20"/>
-        </w:rPr>
-        <w:t xml:space="preserve"> down and reading it word by word. Can you tell a difference in your life when you read more regularly than when you don’t?</w:t>
+        <w:t xml:space="preserve"> down at a dinner table with your family and talk about the day while you’re eating all together? If you don’t do this, is this something you wish happened? Why or why not?</w:t>
       </w:r>
     </w:p>
     <w:p>
@@ -352,7 +350,142 @@
           <w:sz w:val="20"/>
           <w:szCs w:val="20"/>
         </w:rPr>
-        <w:t>Jesus is the word made flesh</w:t>
+        <w:t>Jesus is the bread of life.</w:t>
+      </w:r>
+    </w:p>
+    <w:p>
+      <w:pPr>
+        <w:rPr>
+          <w:rFonts w:ascii="Arial" w:hAnsi="Arial" w:cs="Arial"/>
+          <w:b/>
+          <w:bCs/>
+          <w:sz w:val="20"/>
+          <w:szCs w:val="20"/>
+        </w:rPr>
+      </w:pPr>
+      <w:r>
+        <w:rPr>
+          <w:rFonts w:ascii="Arial" w:hAnsi="Arial" w:cs="Arial"/>
+          <w:b/>
+          <w:bCs/>
+          <w:sz w:val="20"/>
+          <w:szCs w:val="20"/>
+        </w:rPr>
+        <w:t>Church Value</w:t>
+      </w:r>
+    </w:p>
+    <w:p>
+      <w:pPr>
+        <w:rPr>
+          <w:rFonts w:ascii="Arial" w:hAnsi="Arial" w:cs="Arial"/>
+          <w:sz w:val="20"/>
+          <w:szCs w:val="20"/>
+        </w:rPr>
+      </w:pPr>
+      <w:r>
+        <w:rPr>
+          <w:rFonts w:ascii="Arial" w:hAnsi="Arial" w:cs="Arial"/>
+          <w:sz w:val="20"/>
+          <w:szCs w:val="20"/>
+        </w:rPr>
+        <w:t xml:space="preserve">We </w:t>
+      </w:r>
+      <w:r>
+        <w:rPr>
+          <w:rFonts w:ascii="Arial" w:hAnsi="Arial" w:cs="Arial"/>
+          <w:sz w:val="20"/>
+          <w:szCs w:val="20"/>
+        </w:rPr>
+        <w:t>Serve Others</w:t>
+      </w:r>
+    </w:p>
+    <w:p>
+      <w:pPr>
+        <w:rPr>
+          <w:rFonts w:ascii="Arial" w:hAnsi="Arial" w:cs="Arial"/>
+          <w:b/>
+          <w:bCs/>
+          <w:sz w:val="20"/>
+          <w:szCs w:val="20"/>
+        </w:rPr>
+      </w:pPr>
+      <w:r>
+        <w:rPr>
+          <w:rFonts w:ascii="Arial" w:hAnsi="Arial" w:cs="Arial"/>
+          <w:b/>
+          <w:bCs/>
+          <w:sz w:val="20"/>
+          <w:szCs w:val="20"/>
+        </w:rPr>
+        <w:t>Scripture</w:t>
+      </w:r>
+    </w:p>
+    <w:p>
+      <w:pPr>
+        <w:pStyle w:val="ListParagraph"/>
+        <w:numPr>
+          <w:ilvl w:val="0"/>
+          <w:numId w:val="6"/>
+        </w:numPr>
+        <w:rPr>
+          <w:rFonts w:ascii="Arial" w:hAnsi="Arial" w:cs="Arial"/>
+          <w:sz w:val="20"/>
+          <w:szCs w:val="20"/>
+        </w:rPr>
+      </w:pPr>
+      <w:r>
+        <w:rPr>
+          <w:rFonts w:ascii="Arial" w:hAnsi="Arial" w:cs="Arial"/>
+          <w:b/>
+          <w:bCs/>
+          <w:sz w:val="20"/>
+          <w:szCs w:val="20"/>
+        </w:rPr>
+        <w:t>John 6:26-59</w:t>
+      </w:r>
+      <w:r>
+        <w:rPr>
+          <w:rFonts w:ascii="Arial" w:hAnsi="Arial" w:cs="Arial"/>
+          <w:b/>
+          <w:bCs/>
+          <w:sz w:val="20"/>
+          <w:szCs w:val="20"/>
+        </w:rPr>
+        <w:t xml:space="preserve"> </w:t>
+      </w:r>
+      <w:r>
+        <w:rPr>
+          <w:rFonts w:ascii="Arial" w:hAnsi="Arial" w:cs="Arial"/>
+          <w:sz w:val="20"/>
+          <w:szCs w:val="20"/>
+        </w:rPr>
+        <w:t xml:space="preserve">Because this is a long passage, we recommend looking it up on the </w:t>
+      </w:r>
+      <w:proofErr w:type="spellStart"/>
+      <w:r>
+        <w:rPr>
+          <w:rFonts w:ascii="Arial" w:hAnsi="Arial" w:cs="Arial"/>
+          <w:sz w:val="20"/>
+          <w:szCs w:val="20"/>
+        </w:rPr>
+        <w:t>YouVersion</w:t>
+      </w:r>
+      <w:proofErr w:type="spellEnd"/>
+      <w:r>
+        <w:rPr>
+          <w:rFonts w:ascii="Arial" w:hAnsi="Arial" w:cs="Arial"/>
+          <w:sz w:val="20"/>
+          <w:szCs w:val="20"/>
+        </w:rPr>
+        <w:t xml:space="preserve"> app on your phone and using a translation designed around easy readability, like the New Living Translation (NLT) for older students or the New International Reader’s Version (NIRV) for younger students. You could also have students take turns reading through the passage</w:t>
+      </w:r>
+      <w:r>
+        <w:rPr>
+          <w:rFonts w:ascii="Arial" w:hAnsi="Arial" w:cs="Arial"/>
+          <w:sz w:val="20"/>
+          <w:szCs w:val="20"/>
+        </w:rPr>
+        <w:t xml:space="preserve"> or read through it in sections</w:t>
       </w:r>
       <w:r>
         <w:rPr>
@@ -361,65 +494,6 @@
           <w:szCs w:val="20"/>
         </w:rPr>
         <w:t>.</w:t>
-      </w:r>
-    </w:p>
-    <w:p>
-      <w:pPr>
-        <w:rPr>
-          <w:rFonts w:ascii="Arial" w:hAnsi="Arial" w:cs="Arial"/>
-          <w:b/>
-          <w:bCs/>
-          <w:sz w:val="20"/>
-          <w:szCs w:val="20"/>
-        </w:rPr>
-      </w:pPr>
-      <w:r>
-        <w:rPr>
-          <w:rFonts w:ascii="Arial" w:hAnsi="Arial" w:cs="Arial"/>
-          <w:b/>
-          <w:bCs/>
-          <w:sz w:val="20"/>
-          <w:szCs w:val="20"/>
-        </w:rPr>
-        <w:t>Church Value</w:t>
-      </w:r>
-    </w:p>
-    <w:p>
-      <w:pPr>
-        <w:rPr>
-          <w:rFonts w:ascii="Arial" w:hAnsi="Arial" w:cs="Arial"/>
-          <w:sz w:val="20"/>
-          <w:szCs w:val="20"/>
-        </w:rPr>
-      </w:pPr>
-      <w:r>
-        <w:rPr>
-          <w:rFonts w:ascii="Arial" w:hAnsi="Arial" w:cs="Arial"/>
-          <w:sz w:val="20"/>
-          <w:szCs w:val="20"/>
-        </w:rPr>
-        <w:t>We Elevate Those Around Us</w:t>
-      </w:r>
-    </w:p>
-    <w:p>
-      <w:pPr>
-        <w:rPr>
-          <w:rFonts w:ascii="Arial" w:hAnsi="Arial" w:cs="Arial"/>
-          <w:b/>
-          <w:bCs/>
-          <w:sz w:val="20"/>
-          <w:szCs w:val="20"/>
-        </w:rPr>
-      </w:pPr>
-      <w:r>
-        <w:rPr>
-          <w:rFonts w:ascii="Arial" w:hAnsi="Arial" w:cs="Arial"/>
-          <w:b/>
-          <w:bCs/>
-          <w:sz w:val="20"/>
-          <w:szCs w:val="20"/>
-        </w:rPr>
-        <w:t>Scripture</w:t>
       </w:r>
     </w:p>
     <w:p>
@@ -438,157 +512,6 @@
       <w:r>
         <w:rPr>
           <w:rFonts w:ascii="Arial" w:hAnsi="Arial" w:cs="Arial"/>
-          <w:b/>
-          <w:bCs/>
-          <w:sz w:val="20"/>
-          <w:szCs w:val="20"/>
-        </w:rPr>
-        <w:t xml:space="preserve">Mark 4:13-20 </w:t>
-      </w:r>
-      <w:r>
-        <w:rPr>
-          <w:rFonts w:ascii="Arial" w:hAnsi="Arial" w:cs="Arial"/>
-          <w:sz w:val="20"/>
-          <w:szCs w:val="20"/>
-        </w:rPr>
-        <w:t xml:space="preserve">Then Jesus said to them, “Don’t you understand this parable? How then will you understand any parable? </w:t>
-      </w:r>
-      <w:r>
-        <w:rPr>
-          <w:rFonts w:ascii="Arial" w:hAnsi="Arial" w:cs="Arial"/>
-          <w:sz w:val="20"/>
-          <w:szCs w:val="20"/>
-          <w:vertAlign w:val="superscript"/>
-        </w:rPr>
-        <w:t>14</w:t>
-      </w:r>
-      <w:r>
-        <w:rPr>
-          <w:rFonts w:ascii="Arial" w:hAnsi="Arial" w:cs="Arial"/>
-          <w:sz w:val="20"/>
-          <w:szCs w:val="20"/>
-        </w:rPr>
-        <w:t xml:space="preserve">The farmer sows the word. </w:t>
-      </w:r>
-      <w:r>
-        <w:rPr>
-          <w:rFonts w:ascii="Arial" w:hAnsi="Arial" w:cs="Arial"/>
-          <w:sz w:val="20"/>
-          <w:szCs w:val="20"/>
-          <w:vertAlign w:val="superscript"/>
-        </w:rPr>
-        <w:t>15</w:t>
-      </w:r>
-      <w:r>
-        <w:rPr>
-          <w:rFonts w:ascii="Arial" w:hAnsi="Arial" w:cs="Arial"/>
-          <w:sz w:val="20"/>
-          <w:szCs w:val="20"/>
-        </w:rPr>
-        <w:t xml:space="preserve">Some people are like seed along the path, where the word is sown. As soon as they hear it, Satan comes and takes away the word that was sown in them. </w:t>
-      </w:r>
-      <w:r>
-        <w:rPr>
-          <w:rFonts w:ascii="Arial" w:hAnsi="Arial" w:cs="Arial"/>
-          <w:sz w:val="20"/>
-          <w:szCs w:val="20"/>
-          <w:vertAlign w:val="superscript"/>
-        </w:rPr>
-        <w:t>16</w:t>
-      </w:r>
-      <w:r>
-        <w:rPr>
-          <w:rFonts w:ascii="Arial" w:hAnsi="Arial" w:cs="Arial"/>
-          <w:sz w:val="20"/>
-          <w:szCs w:val="20"/>
-        </w:rPr>
-        <w:t xml:space="preserve">Others, like seed sown on rocky places, hear the word and at once receive it with joy. </w:t>
-      </w:r>
-      <w:r>
-        <w:rPr>
-          <w:rFonts w:ascii="Arial" w:hAnsi="Arial" w:cs="Arial"/>
-          <w:sz w:val="20"/>
-          <w:szCs w:val="20"/>
-          <w:vertAlign w:val="superscript"/>
-        </w:rPr>
-        <w:t>17</w:t>
-      </w:r>
-      <w:r>
-        <w:rPr>
-          <w:rFonts w:ascii="Arial" w:hAnsi="Arial" w:cs="Arial"/>
-          <w:sz w:val="20"/>
-          <w:szCs w:val="20"/>
-        </w:rPr>
-        <w:t xml:space="preserve">But since they have no root, they last only a short time. When trouble or persecution comes because of the word, they quickly fall away. </w:t>
-      </w:r>
-      <w:r>
-        <w:rPr>
-          <w:rFonts w:ascii="Arial" w:hAnsi="Arial" w:cs="Arial"/>
-          <w:sz w:val="20"/>
-          <w:szCs w:val="20"/>
-          <w:vertAlign w:val="superscript"/>
-        </w:rPr>
-        <w:t>18</w:t>
-      </w:r>
-      <w:r>
-        <w:rPr>
-          <w:rFonts w:ascii="Arial" w:hAnsi="Arial" w:cs="Arial"/>
-          <w:sz w:val="20"/>
-          <w:szCs w:val="20"/>
-        </w:rPr>
-        <w:t xml:space="preserve">Still others, like seed sown among thorns, hear the word; </w:t>
-      </w:r>
-      <w:r>
-        <w:rPr>
-          <w:rFonts w:ascii="Arial" w:hAnsi="Arial" w:cs="Arial"/>
-          <w:sz w:val="20"/>
-          <w:szCs w:val="20"/>
-          <w:vertAlign w:val="superscript"/>
-        </w:rPr>
-        <w:t>19</w:t>
-      </w:r>
-      <w:r>
-        <w:rPr>
-          <w:rFonts w:ascii="Arial" w:hAnsi="Arial" w:cs="Arial"/>
-          <w:sz w:val="20"/>
-          <w:szCs w:val="20"/>
-        </w:rPr>
-        <w:t xml:space="preserve">but the worries of this life, the deceitfulness of wealth and the desires for other things come in and choke the word, making it unfruitful. </w:t>
-      </w:r>
-      <w:r>
-        <w:rPr>
-          <w:rFonts w:ascii="Arial" w:hAnsi="Arial" w:cs="Arial"/>
-          <w:sz w:val="20"/>
-          <w:szCs w:val="20"/>
-          <w:vertAlign w:val="superscript"/>
-        </w:rPr>
-        <w:t>20</w:t>
-      </w:r>
-      <w:r>
-        <w:rPr>
-          <w:rFonts w:ascii="Arial" w:hAnsi="Arial" w:cs="Arial"/>
-          <w:sz w:val="20"/>
-          <w:szCs w:val="20"/>
-        </w:rPr>
-        <w:t>Others, like seed sown on good soil, hear the word, accept it, and produce a crop—some thirty, some sixty, some a hundred times what was sown.”</w:t>
-      </w:r>
-    </w:p>
-    <w:p>
-      <w:pPr>
-        <w:pStyle w:val="ListParagraph"/>
-        <w:numPr>
-          <w:ilvl w:val="0"/>
-          <w:numId w:val="2"/>
-        </w:numPr>
-        <w:rPr>
-          <w:rFonts w:ascii="Arial" w:hAnsi="Arial" w:cs="Arial"/>
-          <w:sz w:val="20"/>
-          <w:szCs w:val="20"/>
-        </w:rPr>
-      </w:pPr>
-      <w:r>
-        <w:rPr>
-          <w:rFonts w:ascii="Arial" w:hAnsi="Arial" w:cs="Arial"/>
           <w:sz w:val="20"/>
           <w:szCs w:val="20"/>
         </w:rPr>
@@ -635,15 +558,7 @@
           <w:sz w:val="20"/>
           <w:szCs w:val="20"/>
         </w:rPr>
-        <w:t>Which one do you relate to? The seed on the path, rocks, thorns, or good soil?</w:t>
-      </w:r>
-      <w:r>
-        <w:rPr>
-          <w:rFonts w:ascii="Arial" w:hAnsi="Arial" w:cs="Arial"/>
-          <w:sz w:val="20"/>
-          <w:szCs w:val="20"/>
-        </w:rPr>
-        <w:t xml:space="preserve"> </w:t>
+        <w:t>Have you ever thought something was God but realized it wasn’t?</w:t>
       </w:r>
     </w:p>
     <w:p>
@@ -665,15 +580,7 @@
           <w:sz w:val="20"/>
           <w:szCs w:val="20"/>
         </w:rPr>
-        <w:t>What is our seed and how do we make sure we sow/use it well?</w:t>
-      </w:r>
-      <w:r>
-        <w:rPr>
-          <w:rFonts w:ascii="Arial" w:hAnsi="Arial" w:cs="Arial"/>
-          <w:sz w:val="20"/>
-          <w:szCs w:val="20"/>
-        </w:rPr>
-        <w:t xml:space="preserve"> </w:t>
+        <w:t>How does God demonstrate real love?</w:t>
       </w:r>
     </w:p>
     <w:p>
@@ -695,15 +602,47 @@
           <w:sz w:val="20"/>
           <w:szCs w:val="20"/>
         </w:rPr>
-        <w:t>What does it mean when it says seed sown on good soil can produce thirty, sixty, or a hundred times what was sown?</w:t>
-      </w:r>
-      <w:r>
-        <w:rPr>
-          <w:rFonts w:ascii="Arial" w:hAnsi="Arial" w:cs="Arial"/>
-          <w:sz w:val="20"/>
-          <w:szCs w:val="20"/>
-        </w:rPr>
-        <w:t xml:space="preserve"> </w:t>
+        <w:t xml:space="preserve">Why do we </w:t>
+      </w:r>
+      <w:proofErr w:type="gramStart"/>
+      <w:r>
+        <w:rPr>
+          <w:rFonts w:ascii="Arial" w:hAnsi="Arial" w:cs="Arial"/>
+          <w:sz w:val="20"/>
+          <w:szCs w:val="20"/>
+        </w:rPr>
+        <w:t>say</w:t>
+      </w:r>
+      <w:proofErr w:type="gramEnd"/>
+      <w:r>
+        <w:rPr>
+          <w:rFonts w:ascii="Arial" w:hAnsi="Arial" w:cs="Arial"/>
+          <w:sz w:val="20"/>
+          <w:szCs w:val="20"/>
+        </w:rPr>
+        <w:t xml:space="preserve"> “Real people, real problems, real love”?</w:t>
+      </w:r>
+    </w:p>
+    <w:p>
+      <w:pPr>
+        <w:pStyle w:val="ListParagraph"/>
+        <w:numPr>
+          <w:ilvl w:val="0"/>
+          <w:numId w:val="3"/>
+        </w:numPr>
+        <w:rPr>
+          <w:rFonts w:ascii="Arial" w:hAnsi="Arial" w:cs="Arial"/>
+          <w:sz w:val="20"/>
+          <w:szCs w:val="20"/>
+        </w:rPr>
+      </w:pPr>
+      <w:r>
+        <w:rPr>
+          <w:rFonts w:ascii="Arial" w:hAnsi="Arial" w:cs="Arial"/>
+          <w:sz w:val="20"/>
+          <w:szCs w:val="20"/>
+        </w:rPr>
+        <w:t>What do you think your God given purpose is?</w:t>
       </w:r>
     </w:p>
     <w:p>
@@ -753,35 +692,17 @@
         </w:numPr>
         <w:rPr>
           <w:rFonts w:ascii="Arial" w:hAnsi="Arial" w:cs="Arial"/>
-          <w:b/>
-          <w:bCs/>
-          <w:sz w:val="20"/>
-          <w:szCs w:val="20"/>
-        </w:rPr>
-      </w:pPr>
-      <w:r>
-        <w:rPr>
-          <w:rFonts w:ascii="Arial" w:hAnsi="Arial" w:cs="Arial"/>
-          <w:sz w:val="20"/>
-          <w:szCs w:val="20"/>
-        </w:rPr>
-        <w:t xml:space="preserve">What steps can you take this week to be in the </w:t>
-      </w:r>
-      <w:r>
-        <w:rPr>
-          <w:rFonts w:ascii="Arial" w:hAnsi="Arial" w:cs="Arial"/>
-          <w:sz w:val="20"/>
-          <w:szCs w:val="20"/>
-        </w:rPr>
-        <w:t>W</w:t>
-      </w:r>
-      <w:r>
-        <w:rPr>
-          <w:rFonts w:ascii="Arial" w:hAnsi="Arial" w:cs="Arial"/>
-          <w:sz w:val="20"/>
-          <w:szCs w:val="20"/>
-        </w:rPr>
-        <w:t>ord more?</w:t>
+          <w:sz w:val="20"/>
+          <w:szCs w:val="20"/>
+        </w:rPr>
+      </w:pPr>
+      <w:r>
+        <w:rPr>
+          <w:rFonts w:ascii="Arial" w:hAnsi="Arial" w:cs="Arial"/>
+          <w:sz w:val="20"/>
+          <w:szCs w:val="20"/>
+        </w:rPr>
+        <w:t>How can I depend on Jesus when I come face to face with the things I struggle with? How do I make Him the bread of my life?</w:t>
       </w:r>
     </w:p>
     <w:p>
@@ -803,7 +724,7 @@
           <w:sz w:val="20"/>
           <w:szCs w:val="20"/>
         </w:rPr>
-        <w:t>Start a devotional by downloading the Bible app.</w:t>
+        <w:t>Take practical steps to realize your purpose and potential.</w:t>
       </w:r>
     </w:p>
     <w:p>
@@ -815,35 +736,17 @@
         </w:numPr>
         <w:rPr>
           <w:rFonts w:ascii="Arial" w:hAnsi="Arial" w:cs="Arial"/>
-          <w:b/>
-          <w:bCs/>
-          <w:sz w:val="20"/>
-          <w:szCs w:val="20"/>
-        </w:rPr>
-      </w:pPr>
-      <w:r>
-        <w:rPr>
-          <w:rFonts w:ascii="Arial" w:hAnsi="Arial" w:cs="Arial"/>
-          <w:sz w:val="20"/>
-          <w:szCs w:val="20"/>
-        </w:rPr>
-        <w:t xml:space="preserve">Set times during the week that you will read the </w:t>
-      </w:r>
-      <w:r>
-        <w:rPr>
-          <w:rFonts w:ascii="Arial" w:hAnsi="Arial" w:cs="Arial"/>
-          <w:sz w:val="20"/>
-          <w:szCs w:val="20"/>
-        </w:rPr>
-        <w:t>W</w:t>
-      </w:r>
-      <w:r>
-        <w:rPr>
-          <w:rFonts w:ascii="Arial" w:hAnsi="Arial" w:cs="Arial"/>
-          <w:sz w:val="20"/>
-          <w:szCs w:val="20"/>
-        </w:rPr>
-        <w:t>ord and then message your group about what you learned from it.</w:t>
+          <w:sz w:val="20"/>
+          <w:szCs w:val="20"/>
+        </w:rPr>
+      </w:pPr>
+      <w:r>
+        <w:rPr>
+          <w:rFonts w:ascii="Arial" w:hAnsi="Arial" w:cs="Arial"/>
+          <w:sz w:val="20"/>
+          <w:szCs w:val="20"/>
+        </w:rPr>
+        <w:t>Am I willing to be broken in order to be made whole?</w:t>
       </w:r>
     </w:p>
     <w:p>
@@ -924,148 +827,12 @@
           <w:sz w:val="20"/>
           <w:szCs w:val="20"/>
         </w:rPr>
-        <w:t xml:space="preserve">tonight is their absolute last chance </w:t>
-      </w:r>
-      <w:r>
-        <w:rPr>
-          <w:rFonts w:ascii="Arial" w:hAnsi="Arial" w:cs="Arial"/>
-          <w:sz w:val="20"/>
-          <w:szCs w:val="20"/>
-        </w:rPr>
-        <w:t xml:space="preserve">to register for Fusion – they need to go to </w:t>
-      </w:r>
-      <w:hyperlink r:id="rId6" w:history="1">
-        <w:proofErr w:type="spellStart"/>
-        <w:r>
-          <w:rPr>
-            <w:rStyle w:val="Hyperlink"/>
-            <w:rFonts w:ascii="Arial" w:hAnsi="Arial" w:cs="Arial"/>
-            <w:sz w:val="20"/>
-            <w:szCs w:val="20"/>
-          </w:rPr>
-          <w:t>fusion.events</w:t>
-        </w:r>
-        <w:proofErr w:type="spellEnd"/>
-      </w:hyperlink>
-      <w:r>
-        <w:rPr>
-          <w:rFonts w:ascii="Arial" w:hAnsi="Arial" w:cs="Arial"/>
-          <w:sz w:val="20"/>
-          <w:szCs w:val="20"/>
-        </w:rPr>
-        <w:t xml:space="preserve"> immediately before the registration window close</w:t>
-      </w:r>
-      <w:r>
-        <w:rPr>
-          <w:rFonts w:ascii="Arial" w:hAnsi="Arial" w:cs="Arial"/>
-          <w:sz w:val="20"/>
-          <w:szCs w:val="20"/>
-        </w:rPr>
-        <w:t xml:space="preserve">s </w:t>
-      </w:r>
-      <w:r>
-        <w:rPr>
-          <w:rFonts w:ascii="Arial" w:hAnsi="Arial" w:cs="Arial"/>
-          <w:sz w:val="20"/>
-          <w:szCs w:val="20"/>
-        </w:rPr>
-        <w:t>tonight at midnight</w:t>
-      </w:r>
-      <w:r>
-        <w:rPr>
-          <w:rFonts w:ascii="Arial" w:hAnsi="Arial" w:cs="Arial"/>
-          <w:sz w:val="20"/>
-          <w:szCs w:val="20"/>
-        </w:rPr>
-        <w:t>!</w:t>
-      </w:r>
-    </w:p>
-    <w:p>
-      <w:pPr>
-        <w:rPr>
-          <w:rFonts w:ascii="Arial" w:hAnsi="Arial" w:cs="Arial"/>
-          <w:sz w:val="20"/>
-          <w:szCs w:val="20"/>
-        </w:rPr>
-      </w:pPr>
-      <w:r>
-        <w:rPr>
-          <w:rFonts w:ascii="Arial" w:hAnsi="Arial" w:cs="Arial"/>
-          <w:b/>
-          <w:bCs/>
-          <w:sz w:val="20"/>
-          <w:szCs w:val="20"/>
-          <w:highlight w:val="yellow"/>
-        </w:rPr>
-        <w:t>Attention All Leaders</w:t>
-      </w:r>
-      <w:r>
-        <w:rPr>
-          <w:rFonts w:ascii="Arial" w:hAnsi="Arial" w:cs="Arial"/>
-          <w:sz w:val="20"/>
-          <w:szCs w:val="20"/>
-          <w:highlight w:val="yellow"/>
-        </w:rPr>
-        <w:t xml:space="preserve">: there will be a MANDATORY Fusion Leader Meeting </w:t>
-      </w:r>
-      <w:r>
-        <w:rPr>
-          <w:rFonts w:ascii="Arial" w:hAnsi="Arial" w:cs="Arial"/>
-          <w:sz w:val="20"/>
-          <w:szCs w:val="20"/>
-          <w:highlight w:val="yellow"/>
-        </w:rPr>
-        <w:t>tonight</w:t>
-      </w:r>
-      <w:r>
-        <w:rPr>
-          <w:rFonts w:ascii="Arial" w:hAnsi="Arial" w:cs="Arial"/>
-          <w:sz w:val="20"/>
-          <w:szCs w:val="20"/>
-          <w:highlight w:val="yellow"/>
-        </w:rPr>
-        <w:t xml:space="preserve"> where we will discuss </w:t>
-      </w:r>
-      <w:r>
-        <w:rPr>
-          <w:rFonts w:ascii="Arial" w:hAnsi="Arial" w:cs="Arial"/>
-          <w:sz w:val="20"/>
-          <w:szCs w:val="20"/>
-          <w:highlight w:val="yellow"/>
-        </w:rPr>
-        <w:t>Fusion plan</w:t>
-      </w:r>
-      <w:r>
-        <w:rPr>
-          <w:rFonts w:ascii="Arial" w:hAnsi="Arial" w:cs="Arial"/>
-          <w:sz w:val="20"/>
-          <w:szCs w:val="20"/>
-          <w:highlight w:val="yellow"/>
-        </w:rPr>
-        <w:t>s &amp; expectations and answer all your ques</w:t>
-      </w:r>
-      <w:r>
-        <w:rPr>
-          <w:rFonts w:ascii="Arial" w:hAnsi="Arial" w:cs="Arial"/>
-          <w:sz w:val="20"/>
-          <w:szCs w:val="20"/>
-          <w:highlight w:val="yellow"/>
-        </w:rPr>
-        <w:t>tions</w:t>
-      </w:r>
-      <w:r>
-        <w:rPr>
-          <w:rFonts w:ascii="Arial" w:hAnsi="Arial" w:cs="Arial"/>
-          <w:sz w:val="20"/>
-          <w:szCs w:val="20"/>
-          <w:highlight w:val="yellow"/>
-        </w:rPr>
-        <w:t>.</w:t>
+        <w:t>Fusion starts on Friday night – they need to meet at your host home at 6:30 PM.</w:t>
       </w:r>
     </w:p>
     <w:sectPr>
       <w:pgSz w:w="12240" w:h="15840"/>
-      <w:pgMar w:top="720" w:right="720" w:bottom="720" w:left="720" w:header="720" w:footer="720" w:gutter="0"/>
+      <w:pgMar w:top="1080" w:right="1080" w:bottom="1080" w:left="1080" w:header="720" w:footer="720" w:gutter="0"/>
       <w:cols w:space="720"/>
       <w:docGrid w:linePitch="360"/>
     </w:sectPr>
@@ -1302,6 +1069,119 @@
     </w:lvl>
   </w:abstractNum>
   <w:abstractNum w:abstractNumId="2" w15:restartNumberingAfterBreak="0">
+    <w:nsid w:val="321C2A35"/>
+    <w:multiLevelType w:val="hybridMultilevel"/>
+    <w:tmpl w:val="F1E44480"/>
+    <w:lvl w:ilvl="0" w:tplc="04090001">
+      <w:start w:val="1"/>
+      <w:numFmt w:val="bullet"/>
+      <w:lvlText w:val=""/>
+      <w:lvlJc w:val="left"/>
+      <w:pPr>
+        <w:ind w:left="360" w:hanging="360"/>
+      </w:pPr>
+      <w:rPr>
+        <w:rFonts w:ascii="Symbol" w:hAnsi="Symbol" w:hint="default"/>
+      </w:rPr>
+    </w:lvl>
+    <w:lvl w:ilvl="1" w:tplc="04090003" w:tentative="1">
+      <w:start w:val="1"/>
+      <w:numFmt w:val="bullet"/>
+      <w:lvlText w:val="o"/>
+      <w:lvlJc w:val="left"/>
+      <w:pPr>
+        <w:ind w:left="1080" w:hanging="360"/>
+      </w:pPr>
+      <w:rPr>
+        <w:rFonts w:ascii="Courier New" w:hAnsi="Courier New" w:cs="Courier New" w:hint="default"/>
+      </w:rPr>
+    </w:lvl>
+    <w:lvl w:ilvl="2" w:tplc="04090005" w:tentative="1">
+      <w:start w:val="1"/>
+      <w:numFmt w:val="bullet"/>
+      <w:lvlText w:val=""/>
+      <w:lvlJc w:val="left"/>
+      <w:pPr>
+        <w:ind w:left="1800" w:hanging="360"/>
+      </w:pPr>
+      <w:rPr>
+        <w:rFonts w:ascii="Wingdings" w:hAnsi="Wingdings" w:hint="default"/>
+      </w:rPr>
+    </w:lvl>
+    <w:lvl w:ilvl="3" w:tplc="04090001" w:tentative="1">
+      <w:start w:val="1"/>
+      <w:numFmt w:val="bullet"/>
+      <w:lvlText w:val=""/>
+      <w:lvlJc w:val="left"/>
+      <w:pPr>
+        <w:ind w:left="2520" w:hanging="360"/>
+      </w:pPr>
+      <w:rPr>
+        <w:rFonts w:ascii="Symbol" w:hAnsi="Symbol" w:hint="default"/>
+      </w:rPr>
+    </w:lvl>
+    <w:lvl w:ilvl="4" w:tplc="04090003" w:tentative="1">
+      <w:start w:val="1"/>
+      <w:numFmt w:val="bullet"/>
+      <w:lvlText w:val="o"/>
+      <w:lvlJc w:val="left"/>
+      <w:pPr>
+        <w:ind w:left="3240" w:hanging="360"/>
+      </w:pPr>
+      <w:rPr>
+        <w:rFonts w:ascii="Courier New" w:hAnsi="Courier New" w:cs="Courier New" w:hint="default"/>
+      </w:rPr>
+    </w:lvl>
+    <w:lvl w:ilvl="5" w:tplc="04090005" w:tentative="1">
+      <w:start w:val="1"/>
+      <w:numFmt w:val="bullet"/>
+      <w:lvlText w:val=""/>
+      <w:lvlJc w:val="left"/>
+      <w:pPr>
+        <w:ind w:left="3960" w:hanging="360"/>
+      </w:pPr>
+      <w:rPr>
+        <w:rFonts w:ascii="Wingdings" w:hAnsi="Wingdings" w:hint="default"/>
+      </w:rPr>
+    </w:lvl>
+    <w:lvl w:ilvl="6" w:tplc="04090001" w:tentative="1">
+      <w:start w:val="1"/>
+      <w:numFmt w:val="bullet"/>
+      <w:lvlText w:val=""/>
+      <w:lvlJc w:val="left"/>
+      <w:pPr>
+        <w:ind w:left="4680" w:hanging="360"/>
+      </w:pPr>
+      <w:rPr>
+        <w:rFonts w:ascii="Symbol" w:hAnsi="Symbol" w:hint="default"/>
+      </w:rPr>
+    </w:lvl>
+    <w:lvl w:ilvl="7" w:tplc="04090003" w:tentative="1">
+      <w:start w:val="1"/>
+      <w:numFmt w:val="bullet"/>
+      <w:lvlText w:val="o"/>
+      <w:lvlJc w:val="left"/>
+      <w:pPr>
+        <w:ind w:left="5400" w:hanging="360"/>
+      </w:pPr>
+      <w:rPr>
+        <w:rFonts w:ascii="Courier New" w:hAnsi="Courier New" w:cs="Courier New" w:hint="default"/>
+      </w:rPr>
+    </w:lvl>
+    <w:lvl w:ilvl="8" w:tplc="04090005" w:tentative="1">
+      <w:start w:val="1"/>
+      <w:numFmt w:val="bullet"/>
+      <w:lvlText w:val=""/>
+      <w:lvlJc w:val="left"/>
+      <w:pPr>
+        <w:ind w:left="6120" w:hanging="360"/>
+      </w:pPr>
+      <w:rPr>
+        <w:rFonts w:ascii="Wingdings" w:hAnsi="Wingdings" w:hint="default"/>
+      </w:rPr>
+    </w:lvl>
+  </w:abstractNum>
+  <w:abstractNum w:abstractNumId="3" w15:restartNumberingAfterBreak="0">
     <w:nsid w:val="3D440E94"/>
     <w:multiLevelType w:val="hybridMultilevel"/>
     <w:tmpl w:val="D932E460"/>
@@ -1414,7 +1294,7 @@
       </w:rPr>
     </w:lvl>
   </w:abstractNum>
-  <w:abstractNum w:abstractNumId="3" w15:restartNumberingAfterBreak="0">
+  <w:abstractNum w:abstractNumId="4" w15:restartNumberingAfterBreak="0">
     <w:nsid w:val="444555DC"/>
     <w:multiLevelType w:val="hybridMultilevel"/>
     <w:tmpl w:val="5150D9E8"/>
@@ -1527,7 +1407,7 @@
       </w:rPr>
     </w:lvl>
   </w:abstractNum>
-  <w:abstractNum w:abstractNumId="4" w15:restartNumberingAfterBreak="0">
+  <w:abstractNum w:abstractNumId="5" w15:restartNumberingAfterBreak="0">
     <w:nsid w:val="5DFA1D54"/>
     <w:multiLevelType w:val="hybridMultilevel"/>
     <w:tmpl w:val="CCAEDB12"/>
@@ -1644,16 +1524,19 @@
     <w:abstractNumId w:val="0"/>
   </w:num>
   <w:num w:numId="2">
-    <w:abstractNumId w:val="3"/>
+    <w:abstractNumId w:val="4"/>
   </w:num>
   <w:num w:numId="3">
-    <w:abstractNumId w:val="4"/>
+    <w:abstractNumId w:val="5"/>
   </w:num>
   <w:num w:numId="4">
-    <w:abstractNumId w:val="2"/>
+    <w:abstractNumId w:val="3"/>
   </w:num>
   <w:num w:numId="5">
     <w:abstractNumId w:val="1"/>
+  </w:num>
+  <w:num w:numId="6">
+    <w:abstractNumId w:val="2"/>
   </w:num>
 </w:numbering>
 </file>
@@ -2118,6 +2001,16 @@
       <w:shd w:val="clear" w:color="auto" w:fill="E1DFDD"/>
     </w:rPr>
   </w:style>
+  <w:style w:type="character" w:customStyle="1" w:styleId="content">
+    <w:name w:val="content"/>
+    <w:basedOn w:val="DefaultParagraphFont"/>
+    <w:rsid w:val="003C0ED0"/>
+  </w:style>
+  <w:style w:type="character" w:customStyle="1" w:styleId="label">
+    <w:name w:val="label"/>
+    <w:basedOn w:val="DefaultParagraphFont"/>
+    <w:rsid w:val="003C0ED0"/>
+  </w:style>
 </w:styles>
 </file>
 

</xml_diff>